<commit_message>
add use case of my part (kewu)
</commit_message>
<xml_diff>
--- a/Documents/User Story.docx
+++ b/Documents/User Story.docx
@@ -177,7 +177,21 @@
         <w:t>s</w:t>
       </w:r>
       <w:r>
-        <w:t xml:space="preserve"> ClassDiscuz to store all the courses he’s currently taking as a course schedule. When he about to forget the course “18645” again this Tuesday, the ClassDiscuz remind him at the 12:00 pm and notification said he should take 18645 half hour later.  On Wednesday, he should take the course “18746” but he forgot which classroom it is. He click</w:t>
+        <w:t xml:space="preserve"> ClassDiscuz to store all the courses he’s currently taking as a course schedule. When he a</w:t>
+      </w:r>
+      <w:r>
+        <w:t>bout to forget the course “18641</w:t>
+      </w:r>
+      <w:r>
+        <w:t>” again this Tuesday, the ClassDiscuz remind him at the 12:00 pm and notifi</w:t>
+      </w:r>
+      <w:r>
+        <w:t>cation said he should take 18641</w:t>
+      </w:r>
+      <w:bookmarkStart w:id="0" w:name="_GoBack"/>
+      <w:bookmarkEnd w:id="0"/>
+      <w:r>
+        <w:t xml:space="preserve"> half hour later.  On Wednesday, he should take the course “18746” but he forgot which classroom it is. He click</w:t>
       </w:r>
       <w:r>
         <w:t>s</w:t>
@@ -204,10 +218,7 @@
         <w:spacing w:after="120"/>
       </w:pPr>
       <w:r>
-        <w:t>One day, another student recommend an app named ClassDiscuz to Penny. Penny registers an account with her name, university, major and avatar. She also adds quantum mechanics (33-756) to her current class schedule. When she enters the chat page, she finds that there are many classmates also using the app. She asks a question at the chat page and some students response to her immediately. Then, Penny discusses the question deeply with her classmates. She also finds it is much easier to send voice directly to classmates. In that day, Penny feels it is the first time that she truly understa</w:t>
-      </w:r>
-      <w:r>
-        <w:t>nds the materials of the course.</w:t>
+        <w:t>One day, another student recommend an app named ClassDiscuz to Penny. Penny registers an account with her name, university, major and avatar. She also adds quantum mechanics (33-756) to her current class schedule. When she enters the chat page, she finds that there are many classmates also using the app. She asks a question at the chat page and some students response to her immediately. Then, Penny discusses the question deeply with her classmates. She also finds it is much easier to send voice directly to classmates. In that day, Penny feels it is the first time that she truly understands the materials of the course.</w:t>
       </w:r>
     </w:p>
     <w:p>
@@ -236,15 +247,7 @@
         <w:spacing w:after="120"/>
       </w:pPr>
       <w:r>
-        <w:t xml:space="preserve">When taking courses or learning in library, Tom always finds himself unable to focused on what he is doing. He can’t help launch the social media app like Facebook or Instagram. When he realizes it, it often takes him more than 20 minutes. He is kind of </w:t>
-      </w:r>
-      <w:bookmarkStart w:id="0" w:name="_GoBack"/>
-      <w:r>
-        <w:t>c</w:t>
-      </w:r>
-      <w:bookmarkEnd w:id="0"/>
-      <w:r>
-        <w:t>onfused about it. He then talks about his classmates about it. His classmate recommends him an app called ClassDi</w:t>
+        <w:t>When taking courses or learning in library, Tom always finds himself unable to focused on what he is doing. He can’t help launch the social media app like Facebook or Instagram. When he realizes it, it often takes him more than 20 minutes. He is kind of confused about it. He then talks about his classmates about it. His classmate recommends him an app called ClassDi</w:t>
       </w:r>
       <w:r>
         <w:t>s</w:t>

</xml_diff>